<commit_message>
third commit via powershell
</commit_message>
<xml_diff>
--- a/Git 101.docx
+++ b/Git 101.docx
@@ -398,9 +398,158 @@
             <w:r>
               <w:t>Push to master</w:t>
             </w:r>
-            <w:bookmarkStart w:id="0" w:name="_GoBack"/>
-            <w:bookmarkEnd w:id="0"/>
-          </w:p>
+            <w:r>
+              <w:t xml:space="preserve"> </w:t>
+            </w:r>
+          </w:p>
+        </w:tc>
+      </w:tr>
+      <w:tr>
+        <w:tc>
+          <w:tcPr>
+            <w:tcW w:w="3018" w:type="dxa"/>
+          </w:tcPr>
+          <w:p>
+            <w:r>
+              <w:t>Touch vendors.txt</w:t>
+            </w:r>
+          </w:p>
+        </w:tc>
+        <w:tc>
+          <w:tcPr>
+            <w:tcW w:w="7237" w:type="dxa"/>
+          </w:tcPr>
+          <w:p>
+            <w:r>
+              <w:t>Create vendors.txt</w:t>
+            </w:r>
+          </w:p>
+        </w:tc>
+      </w:tr>
+      <w:tr>
+        <w:tc>
+          <w:tcPr>
+            <w:tcW w:w="3018" w:type="dxa"/>
+          </w:tcPr>
+          <w:p/>
+        </w:tc>
+        <w:tc>
+          <w:tcPr>
+            <w:tcW w:w="7237" w:type="dxa"/>
+          </w:tcPr>
+          <w:p/>
+        </w:tc>
+      </w:tr>
+      <w:tr>
+        <w:tc>
+          <w:tcPr>
+            <w:tcW w:w="3018" w:type="dxa"/>
+          </w:tcPr>
+          <w:p/>
+        </w:tc>
+        <w:tc>
+          <w:tcPr>
+            <w:tcW w:w="7237" w:type="dxa"/>
+          </w:tcPr>
+          <w:p/>
+        </w:tc>
+      </w:tr>
+      <w:tr>
+        <w:tc>
+          <w:tcPr>
+            <w:tcW w:w="3018" w:type="dxa"/>
+          </w:tcPr>
+          <w:p/>
+        </w:tc>
+        <w:tc>
+          <w:tcPr>
+            <w:tcW w:w="7237" w:type="dxa"/>
+          </w:tcPr>
+          <w:p/>
+        </w:tc>
+      </w:tr>
+      <w:tr>
+        <w:tc>
+          <w:tcPr>
+            <w:tcW w:w="3018" w:type="dxa"/>
+          </w:tcPr>
+          <w:p/>
+        </w:tc>
+        <w:tc>
+          <w:tcPr>
+            <w:tcW w:w="7237" w:type="dxa"/>
+          </w:tcPr>
+          <w:p/>
+        </w:tc>
+      </w:tr>
+      <w:tr>
+        <w:tc>
+          <w:tcPr>
+            <w:tcW w:w="3018" w:type="dxa"/>
+          </w:tcPr>
+          <w:p/>
+        </w:tc>
+        <w:tc>
+          <w:tcPr>
+            <w:tcW w:w="7237" w:type="dxa"/>
+          </w:tcPr>
+          <w:p/>
+        </w:tc>
+      </w:tr>
+      <w:tr>
+        <w:tc>
+          <w:tcPr>
+            <w:tcW w:w="3018" w:type="dxa"/>
+          </w:tcPr>
+          <w:p/>
+        </w:tc>
+        <w:tc>
+          <w:tcPr>
+            <w:tcW w:w="7237" w:type="dxa"/>
+          </w:tcPr>
+          <w:p/>
+        </w:tc>
+      </w:tr>
+      <w:tr>
+        <w:tc>
+          <w:tcPr>
+            <w:tcW w:w="3018" w:type="dxa"/>
+          </w:tcPr>
+          <w:p/>
+        </w:tc>
+        <w:tc>
+          <w:tcPr>
+            <w:tcW w:w="7237" w:type="dxa"/>
+          </w:tcPr>
+          <w:p/>
+        </w:tc>
+      </w:tr>
+      <w:tr>
+        <w:tc>
+          <w:tcPr>
+            <w:tcW w:w="3018" w:type="dxa"/>
+          </w:tcPr>
+          <w:p/>
+        </w:tc>
+        <w:tc>
+          <w:tcPr>
+            <w:tcW w:w="7237" w:type="dxa"/>
+          </w:tcPr>
+          <w:p/>
+        </w:tc>
+      </w:tr>
+      <w:tr>
+        <w:tc>
+          <w:tcPr>
+            <w:tcW w:w="3018" w:type="dxa"/>
+          </w:tcPr>
+          <w:p/>
+        </w:tc>
+        <w:tc>
+          <w:tcPr>
+            <w:tcW w:w="7237" w:type="dxa"/>
+          </w:tcPr>
+          <w:p/>
         </w:tc>
       </w:tr>
     </w:tbl>
@@ -409,7 +558,51 @@
         <w:ind w:left="360"/>
       </w:pPr>
     </w:p>
-    <w:p/>
+    <w:p>
+      <w:r>
+        <w:rPr>
+          <w:noProof/>
+        </w:rPr>
+        <w:lastRenderedPageBreak/>
+        <w:drawing>
+          <wp:inline distT="0" distB="0" distL="0" distR="0" wp14:anchorId="2F4486A4" wp14:editId="2BB568FC">
+            <wp:extent cx="5943600" cy="3244850"/>
+            <wp:effectExtent l="0" t="0" r="0" b="0"/>
+            <wp:docPr id="1" name="Picture 1"/>
+            <wp:cNvGraphicFramePr>
+              <a:graphicFrameLocks xmlns:a="http://schemas.openxmlformats.org/drawingml/2006/main" noChangeAspect="1"/>
+            </wp:cNvGraphicFramePr>
+            <a:graphic xmlns:a="http://schemas.openxmlformats.org/drawingml/2006/main">
+              <a:graphicData uri="http://schemas.openxmlformats.org/drawingml/2006/picture">
+                <pic:pic xmlns:pic="http://schemas.openxmlformats.org/drawingml/2006/picture">
+                  <pic:nvPicPr>
+                    <pic:cNvPr id="1" name=""/>
+                    <pic:cNvPicPr/>
+                  </pic:nvPicPr>
+                  <pic:blipFill>
+                    <a:blip r:embed="rId5"/>
+                    <a:stretch>
+                      <a:fillRect/>
+                    </a:stretch>
+                  </pic:blipFill>
+                  <pic:spPr>
+                    <a:xfrm>
+                      <a:off x="0" y="0"/>
+                      <a:ext cx="5943600" cy="3244850"/>
+                    </a:xfrm>
+                    <a:prstGeom prst="rect">
+                      <a:avLst/>
+                    </a:prstGeom>
+                  </pic:spPr>
+                </pic:pic>
+              </a:graphicData>
+            </a:graphic>
+          </wp:inline>
+        </w:drawing>
+      </w:r>
+      <w:bookmarkStart w:id="0" w:name="_GoBack"/>
+      <w:bookmarkEnd w:id="0"/>
+    </w:p>
     <w:p/>
     <w:sectPr>
       <w:pgSz w:w="12240" w:h="15840"/>

</xml_diff>